<commit_message>
Update Borrador de referencias.docx
</commit_message>
<xml_diff>
--- a/Borrador de referencias.docx
+++ b/Borrador de referencias.docx
@@ -108,6 +108,101 @@
             <w:lang w:val="es-ES"/>
           </w:rPr>
           <w:t>https://www.youtube.com/watch?app=desktop&amp;v=C5q_2jfTBjs</w:t>
+        </w:r>
+      </w:hyperlink>
+      <w:r>
+        <w:rPr>
+          <w:lang w:val="es-ES"/>
+        </w:rPr>
+        <w:t xml:space="preserve"> </w:t>
+      </w:r>
+    </w:p>
+    <w:p>
+      <w:pPr>
+        <w:rPr>
+          <w:lang w:val="es-ES"/>
+        </w:rPr>
+      </w:pPr>
+      <w:hyperlink r:id="rId8" w:history="1">
+        <w:r>
+          <w:rPr>
+            <w:rStyle w:val="Hipervnculo"/>
+            <w:lang w:val="es-ES"/>
+          </w:rPr>
+          <w:t>https://youtu.be/E_isZoBWay8?si=CETpqpcWzGXJCXAl</w:t>
+        </w:r>
+      </w:hyperlink>
+      <w:r>
+        <w:rPr>
+          <w:lang w:val="es-ES"/>
+        </w:rPr>
+        <w:t xml:space="preserve"> </w:t>
+      </w:r>
+    </w:p>
+    <w:p>
+      <w:pPr>
+        <w:rPr>
+          <w:lang w:val="es-ES"/>
+        </w:rPr>
+      </w:pPr>
+      <w:hyperlink r:id="rId9" w:history="1">
+        <w:r>
+          <w:rPr>
+            <w:rStyle w:val="Hipervnculo"/>
+            <w:lang w:val="es-ES"/>
+          </w:rPr>
+          <w:t>https://youtu.be/0ezu_wiaWqU?si=uHsD8mmGRy6pgDY7</w:t>
+        </w:r>
+      </w:hyperlink>
+      <w:r>
+        <w:rPr>
+          <w:lang w:val="es-ES"/>
+        </w:rPr>
+        <w:t xml:space="preserve"> </w:t>
+      </w:r>
+    </w:p>
+    <w:p>
+      <w:pPr>
+        <w:rPr>
+          <w:lang w:val="es-ES"/>
+        </w:rPr>
+      </w:pPr>
+      <w:hyperlink r:id="rId10" w:history="1">
+        <w:r>
+          <w:rPr>
+            <w:rStyle w:val="Hipervnculo"/>
+            <w:lang w:val="es-ES"/>
+          </w:rPr>
+          <w:t>https://youtu.be/QRCTDhFfT_k?si=zhlBl7L6yD1_QAUR</w:t>
+        </w:r>
+      </w:hyperlink>
+      <w:r>
+        <w:rPr>
+          <w:lang w:val="es-ES"/>
+        </w:rPr>
+        <w:t xml:space="preserve"> </w:t>
+      </w:r>
+    </w:p>
+    <w:p>
+      <w:pPr>
+        <w:rPr>
+          <w:lang w:val="es-ES"/>
+        </w:rPr>
+      </w:pPr>
+    </w:p>
+    <w:p>
+      <w:pPr>
+        <w:rPr>
+          <w:lang w:val="es-ES"/>
+        </w:rPr>
+      </w:pPr>
+      <w:hyperlink r:id="rId11" w:history="1">
+        <w:r>
+          <w:rPr>
+            <w:rStyle w:val="Hipervnculo"/>
+            <w:lang w:val="es-ES"/>
+          </w:rPr>
+          <w:t>https://youtu.be/dE94ZwvkesQ?si=QG2Rj5jBvKldgsHm</w:t>
         </w:r>
       </w:hyperlink>
       <w:r>

</xml_diff>